<commit_message>
popunjavanje razlomljenih FILLIN polja
</commit_message>
<xml_diff>
--- a/template.docx
+++ b/template.docx
@@ -23,7 +23,79 @@
           <w:b/>
           <w:sz w:val="28"/>
         </w:rPr>
-        <w:t>Obrazac za izradu Specific Operations Risk Assessment (SORA)</w:t>
+        <w:t xml:space="preserve">Obrazac za izradu </w:t>
+      </w:r>
+      <w:proofErr w:type="spellStart"/>
+      <w:r>
+        <w:rPr>
+          <w:rFonts w:ascii="Arial" w:hAnsi="Arial"/>
+          <w:b/>
+          <w:sz w:val="28"/>
+        </w:rPr>
+        <w:t>Specific</w:t>
+      </w:r>
+      <w:proofErr w:type="spellEnd"/>
+      <w:r>
+        <w:rPr>
+          <w:rFonts w:ascii="Arial" w:hAnsi="Arial"/>
+          <w:b/>
+          <w:sz w:val="28"/>
+        </w:rPr>
+        <w:t xml:space="preserve"> </w:t>
+      </w:r>
+      <w:proofErr w:type="spellStart"/>
+      <w:r>
+        <w:rPr>
+          <w:rFonts w:ascii="Arial" w:hAnsi="Arial"/>
+          <w:b/>
+          <w:sz w:val="28"/>
+        </w:rPr>
+        <w:t>Operations</w:t>
+      </w:r>
+      <w:proofErr w:type="spellEnd"/>
+      <w:r>
+        <w:rPr>
+          <w:rFonts w:ascii="Arial" w:hAnsi="Arial"/>
+          <w:b/>
+          <w:sz w:val="28"/>
+        </w:rPr>
+        <w:t xml:space="preserve"> </w:t>
+      </w:r>
+      <w:proofErr w:type="spellStart"/>
+      <w:r>
+        <w:rPr>
+          <w:rFonts w:ascii="Arial" w:hAnsi="Arial"/>
+          <w:b/>
+          <w:sz w:val="28"/>
+        </w:rPr>
+        <w:t>Risk</w:t>
+      </w:r>
+      <w:proofErr w:type="spellEnd"/>
+      <w:r>
+        <w:rPr>
+          <w:rFonts w:ascii="Arial" w:hAnsi="Arial"/>
+          <w:b/>
+          <w:sz w:val="28"/>
+        </w:rPr>
+        <w:t xml:space="preserve"> </w:t>
+      </w:r>
+      <w:proofErr w:type="spellStart"/>
+      <w:r>
+        <w:rPr>
+          <w:rFonts w:ascii="Arial" w:hAnsi="Arial"/>
+          <w:b/>
+          <w:sz w:val="28"/>
+        </w:rPr>
+        <w:t>Assessment</w:t>
+      </w:r>
+      <w:proofErr w:type="spellEnd"/>
+      <w:r>
+        <w:rPr>
+          <w:rFonts w:ascii="Arial" w:hAnsi="Arial"/>
+          <w:b/>
+          <w:sz w:val="28"/>
+        </w:rPr>
+        <w:t xml:space="preserve"> (SORA)</w:t>
       </w:r>
     </w:p>
     <w:p>
@@ -361,53 +433,7 @@
       </w:pPr>
     </w:p>
     <w:p>
-      <w:r>
-        <w:rPr>
-          <w:b/>
-        </w:rPr>
-        <w:t>UAS p</w:t>
-      </w:r>
-      <w:r>
-        <w:rPr>
-          <w:b/>
-        </w:rPr>
-        <w:t>roizvođač:</w:t>
-      </w:r>
-      <w:r>
-        <w:t xml:space="preserve"> </w:t>
-      </w:r>
-      <w:fldSimple w:instr=" FILLIN  UasProizvodjac \d #UasProizvodjac  \* MERGEFORMAT ">
-        <w:r>
-          <w:t>#UasProizvodjac</w:t>
-        </w:r>
-      </w:fldSimple>
-    </w:p>
-    <w:p>
-      <w:r>
-        <w:rPr>
-          <w:b/>
-        </w:rPr>
-        <w:t>UAS model:</w:t>
-      </w:r>
-      <w:r>
-        <w:t xml:space="preserve"> </w:t>
-      </w:r>
-      <w:r>
-        <w:fldChar w:fldCharType="begin"/>
-      </w:r>
-      <w:r>
-        <w:instrText xml:space="preserve"> FILLIN   \* MERGEFORMAT </w:instrText>
-      </w:r>
-      <w:r>
-        <w:fldChar w:fldCharType="end"/>
-      </w:r>
-      <w:fldSimple w:instr=" FILLIN  UasModel \d #UasModel  \* MERGEFORMAT ">
-        <w:r>
-          <w:t>#UasModel</w:t>
-        </w:r>
-      </w:fldSimple>
-    </w:p>
-    <w:p>
+      <w:proofErr w:type="spellStart"/>
       <w:r>
         <w:rPr>
           <w:b/>
@@ -424,7 +450,14 @@
         <w:rPr>
           <w:b/>
         </w:rPr>
-        <w:t xml:space="preserve">ID: </w:t>
+        <w:t>ID</w:t>
+      </w:r>
+      <w:proofErr w:type="spellEnd"/>
+      <w:r>
+        <w:rPr>
+          <w:b/>
+        </w:rPr>
+        <w:t xml:space="preserve">: </w:t>
       </w:r>
       <w:fldSimple w:instr=" FILLIN  RezID \d #RezID  \* MERGEFORMAT ">
         <w:r>
@@ -437,14 +470,20 @@
         <w:rPr>
           <w:b/>
         </w:rPr>
-        <w:t>Naziv aero:</w:t>
+        <w:t>Vrsta aktivnosti</w:t>
+      </w:r>
+      <w:r>
+        <w:rPr>
+          <w:b/>
+        </w:rPr>
+        <w:t>:</w:t>
       </w:r>
       <w:r>
         <w:t xml:space="preserve"> </w:t>
       </w:r>
-      <w:fldSimple w:instr=" FILLIN  NazivAero \d #NazivAero  \* MERGEFORMAT ">
+      <w:fldSimple w:instr=" FILLIN  VrstaAktivnosti \d #VrstaAktivnosti  \* MERGEFORMAT ">
         <w:r>
-          <w:t>#NazivAero</w:t>
+          <w:t>#VrstaAktivnosti</w:t>
         </w:r>
       </w:fldSimple>
     </w:p>
@@ -533,14 +572,20 @@
         <w:rPr>
           <w:b/>
         </w:rPr>
-        <w:t>Datum početka:</w:t>
+        <w:t>Dnevni period aktivnosti</w:t>
+      </w:r>
+      <w:r>
+        <w:rPr>
+          <w:b/>
+        </w:rPr>
+        <w:t>:</w:t>
       </w:r>
       <w:r>
         <w:t xml:space="preserve"> </w:t>
       </w:r>
-      <w:fldSimple w:instr=" FILLIN  DatumPocetka \d #DatumPocetka  \* MERGEFORMAT ">
+      <w:fldSimple w:instr=" FILLIN  DnevniPeriodAktivnosti \d #DnevniPeriodAktivnosti  \* MERGEFORMAT ">
         <w:r>
-          <w:t>#DatumPocetka</w:t>
+          <w:t>#DnevniPeriodAktivnosti</w:t>
         </w:r>
       </w:fldSimple>
     </w:p>
@@ -549,51 +594,22 @@
         <w:rPr>
           <w:b/>
         </w:rPr>
-        <w:t>Vrijeme od:</w:t>
+        <w:t>Valjanost odobrenja</w:t>
+      </w:r>
+      <w:r>
+        <w:rPr>
+          <w:b/>
+        </w:rPr>
+        <w:t>:</w:t>
       </w:r>
       <w:r>
         <w:t xml:space="preserve"> </w:t>
       </w:r>
-      <w:fldSimple w:instr=" FILLIN  VrijemeOd \d #VrijemeOd  \* MERGEFORMAT ">
+      <w:fldSimple w:instr=" FILLIN  ValjanostOdobrenja \d #ValjanostOdobrenja  \* MERGEFORMAT ">
         <w:r>
-          <w:t>#VrijemeOd</w:t>
+          <w:t>#ValjanostOdobrenja</w:t>
         </w:r>
       </w:fldSimple>
-    </w:p>
-    <w:p>
-      <w:r>
-        <w:rPr>
-          <w:b/>
-        </w:rPr>
-        <w:t>Datum završetka:</w:t>
-      </w:r>
-      <w:r>
-        <w:t xml:space="preserve"> </w:t>
-      </w:r>
-      <w:fldSimple w:instr=" FILLIN  DatumZavrsetka \d #DatumZavrsetka  \* MERGEFORMAT ">
-        <w:r>
-          <w:t>#DatumZavrsetka</w:t>
-        </w:r>
-      </w:fldSimple>
-    </w:p>
-    <w:p>
-      <w:r>
-        <w:rPr>
-          <w:b/>
-        </w:rPr>
-        <w:t>Vrijeme do:</w:t>
-      </w:r>
-      <w:r>
-        <w:t xml:space="preserve"> </w:t>
-      </w:r>
-      <w:fldSimple w:instr=" FILLIN  VrijemeDo \d #VrijemeDo  \* MERGEFORMAT ">
-        <w:r>
-          <w:t>#VrijemeDo</w:t>
-        </w:r>
-      </w:fldSimple>
-      <w:r>
-        <w:t xml:space="preserve"> </w:t>
-      </w:r>
     </w:p>
     <w:p>
       <w:r>
@@ -1527,7 +1543,7 @@
 </file>
 
 <file path=customXml/itemProps1.xml><?xml version="1.0" encoding="utf-8"?>
-<ds:datastoreItem xmlns:ds="http://schemas.openxmlformats.org/officeDocument/2006/customXml" ds:itemID="{36918F6F-7EB4-4752-B383-D0EF8E1676A1}">
+<ds:datastoreItem xmlns:ds="http://schemas.openxmlformats.org/officeDocument/2006/customXml" ds:itemID="{9F428AC5-0BDE-4BB0-A979-4068CAEC5A39}">
   <ds:schemaRefs>
     <ds:schemaRef ds:uri="http://schemas.openxmlformats.org/officeDocument/2006/bibliography"/>
   </ds:schemaRefs>

</xml_diff>